<commit_message>
update the manual document.
</commit_message>
<xml_diff>
--- a/manual.docx
+++ b/manual.docx
@@ -802,6 +802,14 @@
           <w:rFonts w:hint="eastAsia"/>
         </w:rPr>
       </w:pPr>
+      <w:hyperlink r:id="rId7" w:history="1">
+        <w:r>
+          <w:rPr>
+            <w:rStyle w:val="a3"/>
+          </w:rPr>
+          <w:t>https://github.com/liyunkai/UH_INTERN.git</w:t>
+        </w:r>
+      </w:hyperlink>
     </w:p>
     <w:p>
       <w:pPr>
@@ -835,17 +843,16 @@
         <w:rPr>
           <w:rFonts w:hint="eastAsia"/>
         </w:rPr>
-        <w:t>or</w:t>
-      </w:r>
-      <w:bookmarkStart w:id="0" w:name="_GoBack"/>
-      <w:bookmarkEnd w:id="0"/>
-      <w:r>
-        <w:rPr>
-          <w:rFonts w:hint="eastAsia"/>
-        </w:rPr>
-        <w:t xml:space="preserve"> video:   </w:t>
-      </w:r>
-      <w:hyperlink r:id="rId7" w:history="1">
+        <w:t>or video:</w:t>
+      </w:r>
+    </w:p>
+    <w:p>
+      <w:pPr>
+        <w:rPr>
+          <w:rFonts w:hint="eastAsia"/>
+        </w:rPr>
+      </w:pPr>
+      <w:hyperlink r:id="rId8" w:history="1">
         <w:r>
           <w:rPr>
             <w:rStyle w:val="a3"/>
@@ -932,10 +939,10 @@
           <w:noProof/>
         </w:rPr>
         <w:drawing>
-          <wp:inline distT="0" distB="0" distL="0" distR="0" wp14:anchorId="6F26CEC8" wp14:editId="3ED7C199">
-            <wp:extent cx="5274310" cy="4195445"/>
-            <wp:effectExtent l="0" t="0" r="2540" b="0"/>
-            <wp:docPr id="2" name="图片 2"/>
+          <wp:inline distT="0" distB="0" distL="0" distR="0" wp14:anchorId="557F662B" wp14:editId="190A4B64">
+            <wp:extent cx="5274310" cy="3419755"/>
+            <wp:effectExtent l="0" t="0" r="2540" b="9525"/>
+            <wp:docPr id="3" name="图片 3"/>
             <wp:cNvGraphicFramePr>
               <a:graphicFrameLocks xmlns:a="http://schemas.openxmlformats.org/drawingml/2006/main" noChangeAspect="1"/>
             </wp:cNvGraphicFramePr>
@@ -947,7 +954,7 @@
                     <pic:cNvPicPr/>
                   </pic:nvPicPr>
                   <pic:blipFill>
-                    <a:blip r:embed="rId8"/>
+                    <a:blip r:embed="rId9"/>
                     <a:stretch>
                       <a:fillRect/>
                     </a:stretch>
@@ -955,7 +962,7 @@
                   <pic:spPr>
                     <a:xfrm>
                       <a:off x="0" y="0"/>
-                      <a:ext cx="5274310" cy="4195445"/>
+                      <a:ext cx="5274310" cy="3419755"/>
                     </a:xfrm>
                     <a:prstGeom prst="rect">
                       <a:avLst/>
@@ -1570,90 +1577,82 @@
           <w:sz w:val="22"/>
           <w:szCs w:val="21"/>
         </w:rPr>
-        <w:t xml:space="preserve"> to EXCEL, deleting the first 32 rows </w:t>
-      </w:r>
-      <w:r>
-        <w:rPr>
-          <w:rFonts w:ascii="Times New Roman" w:hAnsi="Times New Roman" w:cs="Times New Roman"/>
-          <w:sz w:val="22"/>
-          <w:szCs w:val="21"/>
+        <w:t xml:space="preserve"> to EXCEL, deleting the first 32 rows then save them as .</w:t>
+      </w:r>
+      <w:proofErr w:type="spellStart"/>
+      <w:r>
+        <w:rPr>
+          <w:rFonts w:ascii="Times New Roman" w:hAnsi="Times New Roman" w:cs="Times New Roman"/>
+          <w:sz w:val="22"/>
+          <w:szCs w:val="21"/>
+        </w:rPr>
+        <w:t>xls</w:t>
+      </w:r>
+      <w:proofErr w:type="spellEnd"/>
+      <w:r>
+        <w:rPr>
+          <w:rFonts w:ascii="Times New Roman" w:hAnsi="Times New Roman" w:cs="Times New Roman"/>
+          <w:sz w:val="22"/>
+          <w:szCs w:val="21"/>
+        </w:rPr>
+        <w:t xml:space="preserve"> files.</w:t>
+      </w:r>
+      <w:r>
+        <w:rPr>
+          <w:rFonts w:ascii="Times New Roman" w:hAnsi="Times New Roman" w:cs="Times New Roman"/>
+          <w:sz w:val="22"/>
+          <w:szCs w:val="21"/>
+        </w:rPr>
+        <w:t xml:space="preserve"> </w:t>
+      </w:r>
+    </w:p>
+    <w:p>
+      <w:pPr>
+        <w:rPr>
+          <w:rFonts w:ascii="Times New Roman" w:hAnsi="Times New Roman" w:cs="Times New Roman"/>
+          <w:sz w:val="22"/>
+          <w:szCs w:val="21"/>
+        </w:rPr>
+      </w:pPr>
+      <w:r>
+        <w:rPr>
+          <w:rFonts w:ascii="Times New Roman" w:hAnsi="Times New Roman" w:cs="Times New Roman"/>
+          <w:sz w:val="22"/>
+          <w:szCs w:val="21"/>
+        </w:rPr>
+        <w:t>The original .</w:t>
+      </w:r>
+      <w:proofErr w:type="spellStart"/>
+      <w:r>
+        <w:rPr>
+          <w:rFonts w:ascii="Times New Roman" w:hAnsi="Times New Roman" w:cs="Times New Roman"/>
+          <w:sz w:val="22"/>
+          <w:szCs w:val="21"/>
+        </w:rPr>
+        <w:t>tsv</w:t>
+      </w:r>
+      <w:proofErr w:type="spellEnd"/>
+      <w:r>
+        <w:rPr>
+          <w:rFonts w:ascii="Times New Roman" w:hAnsi="Times New Roman" w:cs="Times New Roman"/>
+          <w:sz w:val="22"/>
+          <w:szCs w:val="21"/>
+        </w:rPr>
+        <w:t xml:space="preserve"> files include more information in their titles, so maybe you will refer to them sometime.</w:t>
+      </w:r>
+    </w:p>
+    <w:p>
+      <w:pPr>
+        <w:pStyle w:val="2"/>
+        <w:rPr>
+          <w:sz w:val="36"/>
+        </w:rPr>
+      </w:pPr>
+      <w:r>
+        <w:rPr>
+          <w:sz w:val="36"/>
         </w:rPr>
         <w:lastRenderedPageBreak/>
-        <w:t>then save them as .</w:t>
-      </w:r>
-      <w:proofErr w:type="spellStart"/>
-      <w:r>
-        <w:rPr>
-          <w:rFonts w:ascii="Times New Roman" w:hAnsi="Times New Roman" w:cs="Times New Roman"/>
-          <w:sz w:val="22"/>
-          <w:szCs w:val="21"/>
-        </w:rPr>
-        <w:t>xls</w:t>
-      </w:r>
-      <w:proofErr w:type="spellEnd"/>
-      <w:r>
-        <w:rPr>
-          <w:rFonts w:ascii="Times New Roman" w:hAnsi="Times New Roman" w:cs="Times New Roman"/>
-          <w:sz w:val="22"/>
-          <w:szCs w:val="21"/>
-        </w:rPr>
-        <w:t xml:space="preserve"> files.</w:t>
-      </w:r>
-      <w:r>
-        <w:rPr>
-          <w:rFonts w:ascii="Times New Roman" w:hAnsi="Times New Roman" w:cs="Times New Roman"/>
-          <w:sz w:val="22"/>
-          <w:szCs w:val="21"/>
-        </w:rPr>
-        <w:t xml:space="preserve"> </w:t>
-      </w:r>
-    </w:p>
-    <w:p>
-      <w:pPr>
-        <w:rPr>
-          <w:rFonts w:ascii="Times New Roman" w:hAnsi="Times New Roman" w:cs="Times New Roman"/>
-          <w:sz w:val="22"/>
-          <w:szCs w:val="21"/>
-        </w:rPr>
-      </w:pPr>
-      <w:r>
-        <w:rPr>
-          <w:rFonts w:ascii="Times New Roman" w:hAnsi="Times New Roman" w:cs="Times New Roman"/>
-          <w:sz w:val="22"/>
-          <w:szCs w:val="21"/>
-        </w:rPr>
-        <w:t>The original .</w:t>
-      </w:r>
-      <w:proofErr w:type="spellStart"/>
-      <w:r>
-        <w:rPr>
-          <w:rFonts w:ascii="Times New Roman" w:hAnsi="Times New Roman" w:cs="Times New Roman"/>
-          <w:sz w:val="22"/>
-          <w:szCs w:val="21"/>
-        </w:rPr>
-        <w:t>tsv</w:t>
-      </w:r>
-      <w:proofErr w:type="spellEnd"/>
-      <w:r>
-        <w:rPr>
-          <w:rFonts w:ascii="Times New Roman" w:hAnsi="Times New Roman" w:cs="Times New Roman"/>
-          <w:sz w:val="22"/>
-          <w:szCs w:val="21"/>
-        </w:rPr>
-        <w:t xml:space="preserve"> files include more information in their titles, so maybe you will refer to them sometime.</w:t>
-      </w:r>
-    </w:p>
-    <w:p>
-      <w:pPr>
-        <w:pStyle w:val="2"/>
-        <w:rPr>
-          <w:sz w:val="36"/>
-        </w:rPr>
-      </w:pPr>
-      <w:r>
-        <w:rPr>
-          <w:sz w:val="36"/>
-        </w:rPr>
         <w:t>V</w:t>
       </w:r>
       <w:r>
@@ -2699,7 +2698,6 @@
         <w:rPr>
           <w:sz w:val="32"/>
         </w:rPr>
-        <w:lastRenderedPageBreak/>
         <w:t>S</w:t>
       </w:r>
       <w:r>
@@ -2839,6 +2837,7 @@
           <w:sz w:val="22"/>
           <w:szCs w:val="21"/>
         </w:rPr>
+        <w:lastRenderedPageBreak/>
         <w:t xml:space="preserve">Visual </w:t>
       </w:r>
       <w:proofErr w:type="gramStart"/>
@@ -3250,7 +3249,7 @@
           <w:szCs w:val="21"/>
         </w:rPr>
       </w:pPr>
-      <w:hyperlink r:id="rId9" w:history="1">
+      <w:hyperlink r:id="rId10" w:history="1">
         <w:r>
           <w:rPr>
             <w:rStyle w:val="a3"/>
@@ -3306,7 +3305,6 @@
         </w:rPr>
         <w:t xml:space="preserve">, you have to Input n and then </w:t>
       </w:r>
-      <w:proofErr w:type="spellStart"/>
       <w:r>
         <w:rPr>
           <w:rStyle w:val="a3"/>
@@ -3316,9 +3314,8 @@
           <w:szCs w:val="21"/>
           <w:u w:val="none"/>
         </w:rPr>
-        <w:t>manurally</w:t>
-      </w:r>
-      <w:proofErr w:type="spellEnd"/>
+        <w:t>manu</w:t>
+      </w:r>
       <w:r>
         <w:rPr>
           <w:rStyle w:val="a3"/>
@@ -3328,7 +3325,7 @@
           <w:szCs w:val="21"/>
           <w:u w:val="none"/>
         </w:rPr>
-        <w:t xml:space="preserve"> find its installation path to select it.</w:t>
+        <w:t>ally find its installation path to select it.</w:t>
       </w:r>
     </w:p>
     <w:p>
@@ -3464,7 +3461,7 @@
                     <pic:cNvPicPr/>
                   </pic:nvPicPr>
                   <pic:blipFill>
-                    <a:blip r:embed="rId10"/>
+                    <a:blip r:embed="rId11"/>
                     <a:stretch>
                       <a:fillRect/>
                     </a:stretch>
@@ -3497,68 +3494,68 @@
           <w:rFonts w:hint="eastAsia"/>
           <w:sz w:val="28"/>
         </w:rPr>
+        <w:t>Find the</w:t>
+      </w:r>
+    </w:p>
+    <w:p>
+      <w:pPr>
+        <w:rPr>
+          <w:rFonts w:ascii="Times New Roman" w:hAnsi="Times New Roman" w:cs="Times New Roman"/>
+          <w:i/>
+          <w:sz w:val="22"/>
+          <w:szCs w:val="21"/>
+        </w:rPr>
+      </w:pPr>
+      <w:r>
+        <w:rPr>
+          <w:rFonts w:ascii="Times New Roman" w:hAnsi="Times New Roman" w:cs="Times New Roman"/>
+          <w:sz w:val="22"/>
+          <w:szCs w:val="21"/>
+        </w:rPr>
+        <w:t xml:space="preserve"> </w:t>
+      </w:r>
+      <w:r>
+        <w:rPr>
+          <w:rFonts w:ascii="Times New Roman" w:hAnsi="Times New Roman" w:cs="Times New Roman"/>
+          <w:i/>
+          <w:sz w:val="22"/>
+          <w:szCs w:val="21"/>
+        </w:rPr>
+        <w:t xml:space="preserve">-&gt; Options file = </w:t>
+      </w:r>
+    </w:p>
+    <w:p>
+      <w:pPr>
+        <w:rPr>
+          <w:rFonts w:ascii="Times New Roman" w:hAnsi="Times New Roman" w:cs="Times New Roman"/>
+          <w:i/>
+          <w:sz w:val="22"/>
+          <w:szCs w:val="21"/>
+        </w:rPr>
+      </w:pPr>
+      <w:r>
+        <w:rPr>
+          <w:rFonts w:ascii="Times New Roman" w:hAnsi="Times New Roman" w:cs="Times New Roman"/>
+          <w:i/>
+          <w:sz w:val="22"/>
+          <w:szCs w:val="21"/>
+        </w:rPr>
+        <w:t>C:\Users\Administrator\AppData\Roaming\MathWorks\MATLAB\R2012b\mexopts.bat</w:t>
+      </w:r>
+    </w:p>
+    <w:p>
+      <w:pPr>
+        <w:pStyle w:val="7"/>
+        <w:rPr>
+          <w:sz w:val="28"/>
+        </w:rPr>
+      </w:pPr>
+      <w:r>
+        <w:rPr>
+          <w:rFonts w:hint="eastAsia"/>
+          <w:sz w:val="28"/>
+        </w:rPr>
         <w:lastRenderedPageBreak/>
-        <w:t>Find the</w:t>
-      </w:r>
-    </w:p>
-    <w:p>
-      <w:pPr>
-        <w:rPr>
-          <w:rFonts w:ascii="Times New Roman" w:hAnsi="Times New Roman" w:cs="Times New Roman"/>
-          <w:i/>
-          <w:sz w:val="22"/>
-          <w:szCs w:val="21"/>
-        </w:rPr>
-      </w:pPr>
-      <w:r>
-        <w:rPr>
-          <w:rFonts w:ascii="Times New Roman" w:hAnsi="Times New Roman" w:cs="Times New Roman"/>
-          <w:sz w:val="22"/>
-          <w:szCs w:val="21"/>
-        </w:rPr>
-        <w:t xml:space="preserve"> </w:t>
-      </w:r>
-      <w:r>
-        <w:rPr>
-          <w:rFonts w:ascii="Times New Roman" w:hAnsi="Times New Roman" w:cs="Times New Roman"/>
-          <w:i/>
-          <w:sz w:val="22"/>
-          <w:szCs w:val="21"/>
-        </w:rPr>
-        <w:t xml:space="preserve">-&gt; Options file = </w:t>
-      </w:r>
-    </w:p>
-    <w:p>
-      <w:pPr>
-        <w:rPr>
-          <w:rFonts w:ascii="Times New Roman" w:hAnsi="Times New Roman" w:cs="Times New Roman"/>
-          <w:i/>
-          <w:sz w:val="22"/>
-          <w:szCs w:val="21"/>
-        </w:rPr>
-      </w:pPr>
-      <w:r>
-        <w:rPr>
-          <w:rFonts w:ascii="Times New Roman" w:hAnsi="Times New Roman" w:cs="Times New Roman"/>
-          <w:i/>
-          <w:sz w:val="22"/>
-          <w:szCs w:val="21"/>
-        </w:rPr>
-        <w:t>C:\Users\Administrator\AppData\Roaming\MathWorks\MATLAB\R2012b\mexopts.bat</w:t>
-      </w:r>
-    </w:p>
-    <w:p>
-      <w:pPr>
-        <w:pStyle w:val="7"/>
-        <w:rPr>
-          <w:sz w:val="28"/>
-        </w:rPr>
-      </w:pPr>
-      <w:r>
-        <w:rPr>
-          <w:rFonts w:hint="eastAsia"/>
-          <w:sz w:val="28"/>
-        </w:rPr>
         <w:t>Copy the path to your Fi</w:t>
       </w:r>
       <w:r>
@@ -4165,57 +4162,57 @@
           <w:rFonts w:hint="eastAsia"/>
           <w:sz w:val="28"/>
         </w:rPr>
+        <w:t>Save it and close it.</w:t>
+      </w:r>
+    </w:p>
+    <w:p>
+      <w:pPr>
+        <w:rPr>
+          <w:rFonts w:ascii="Times New Roman" w:hAnsi="Times New Roman" w:cs="Times New Roman"/>
+          <w:sz w:val="22"/>
+          <w:szCs w:val="21"/>
+        </w:rPr>
+      </w:pPr>
+      <w:r>
+        <w:rPr>
+          <w:rFonts w:ascii="Times New Roman" w:hAnsi="Times New Roman" w:cs="Times New Roman"/>
+          <w:sz w:val="22"/>
+          <w:szCs w:val="21"/>
+        </w:rPr>
+        <w:t xml:space="preserve">Now the preparation </w:t>
+      </w:r>
+      <w:proofErr w:type="gramStart"/>
+      <w:r>
+        <w:rPr>
+          <w:rFonts w:ascii="Times New Roman" w:hAnsi="Times New Roman" w:cs="Times New Roman"/>
+          <w:sz w:val="22"/>
+          <w:szCs w:val="21"/>
+        </w:rPr>
+        <w:t>steps is</w:t>
+      </w:r>
+      <w:proofErr w:type="gramEnd"/>
+      <w:r>
+        <w:rPr>
+          <w:rFonts w:ascii="Times New Roman" w:hAnsi="Times New Roman" w:cs="Times New Roman"/>
+          <w:sz w:val="22"/>
+          <w:szCs w:val="21"/>
+        </w:rPr>
+        <w:t xml:space="preserve"> finished. The next steps are very easy.</w:t>
+      </w:r>
+    </w:p>
+    <w:p>
+      <w:pPr>
+        <w:pStyle w:val="5"/>
+        <w:rPr>
+          <w:sz w:val="32"/>
+        </w:rPr>
+      </w:pPr>
+      <w:r>
+        <w:rPr>
+          <w:rFonts w:hint="eastAsia"/>
+          <w:sz w:val="32"/>
+        </w:rPr>
         <w:lastRenderedPageBreak/>
-        <w:t>Save it and close it.</w:t>
-      </w:r>
-    </w:p>
-    <w:p>
-      <w:pPr>
-        <w:rPr>
-          <w:rFonts w:ascii="Times New Roman" w:hAnsi="Times New Roman" w:cs="Times New Roman"/>
-          <w:sz w:val="22"/>
-          <w:szCs w:val="21"/>
-        </w:rPr>
-      </w:pPr>
-      <w:r>
-        <w:rPr>
-          <w:rFonts w:ascii="Times New Roman" w:hAnsi="Times New Roman" w:cs="Times New Roman"/>
-          <w:sz w:val="22"/>
-          <w:szCs w:val="21"/>
-        </w:rPr>
-        <w:t xml:space="preserve">Now the preparation </w:t>
-      </w:r>
-      <w:proofErr w:type="gramStart"/>
-      <w:r>
-        <w:rPr>
-          <w:rFonts w:ascii="Times New Roman" w:hAnsi="Times New Roman" w:cs="Times New Roman"/>
-          <w:sz w:val="22"/>
-          <w:szCs w:val="21"/>
-        </w:rPr>
-        <w:t>steps is</w:t>
-      </w:r>
-      <w:proofErr w:type="gramEnd"/>
-      <w:r>
-        <w:rPr>
-          <w:rFonts w:ascii="Times New Roman" w:hAnsi="Times New Roman" w:cs="Times New Roman"/>
-          <w:sz w:val="22"/>
-          <w:szCs w:val="21"/>
-        </w:rPr>
-        <w:t xml:space="preserve"> finished. The next steps are very easy.</w:t>
-      </w:r>
-    </w:p>
-    <w:p>
-      <w:pPr>
-        <w:pStyle w:val="5"/>
-        <w:rPr>
-          <w:sz w:val="32"/>
-        </w:rPr>
-      </w:pPr>
-      <w:r>
-        <w:rPr>
-          <w:rFonts w:hint="eastAsia"/>
-          <w:sz w:val="32"/>
-        </w:rPr>
         <w:t>1.</w:t>
       </w:r>
       <w:r>
@@ -4592,7 +4589,7 @@
           <w:szCs w:val="21"/>
         </w:rPr>
       </w:pPr>
-      <w:hyperlink r:id="rId11" w:history="1">
+      <w:hyperlink r:id="rId12" w:history="1">
         <w:r>
           <w:rPr>
             <w:rStyle w:val="a3"/>
@@ -4612,7 +4609,7 @@
           <w:szCs w:val="21"/>
         </w:rPr>
       </w:pPr>
-      <w:hyperlink r:id="rId12" w:history="1">
+      <w:hyperlink r:id="rId13" w:history="1">
         <w:r>
           <w:rPr>
             <w:rStyle w:val="a3"/>
@@ -4866,16 +4863,165 @@
         </w:rPr>
       </w:pPr>
       <w:r>
+        <w:rPr>
+          <w:rFonts w:hint="eastAsia"/>
+        </w:rPr>
         <w:t>A</w:t>
       </w:r>
       <w:r>
         <w:rPr>
           <w:rFonts w:hint="eastAsia"/>
         </w:rPr>
-        <w:t>uto_area.xls</w:t>
-      </w:r>
-    </w:p>
-    <w:p/>
+        <w:t>e</w:t>
+      </w:r>
+      <w:r>
+        <w:rPr>
+          <w:rFonts w:hint="eastAsia"/>
+        </w:rPr>
+        <w:t>r</w:t>
+      </w:r>
+      <w:r>
+        <w:rPr>
+          <w:rFonts w:hint="eastAsia"/>
+        </w:rPr>
+        <w:t>a</w:t>
+      </w:r>
+      <w:r>
+        <w:rPr>
+          <w:rFonts w:hint="eastAsia"/>
+        </w:rPr>
+        <w:t>_auto</w:t>
+      </w:r>
+      <w:r>
+        <w:rPr>
+          <w:rFonts w:hint="eastAsia"/>
+        </w:rPr>
+        <w:t>.xls</w:t>
+      </w:r>
+    </w:p>
+    <w:p>
+      <w:pPr>
+        <w:rPr>
+          <w:rFonts w:hint="eastAsia"/>
+        </w:rPr>
+      </w:pPr>
+      <w:r>
+        <w:rPr>
+          <w:rFonts w:hint="eastAsia"/>
+        </w:rPr>
+        <w:t>1.</w:t>
+      </w:r>
+      <w:r>
+        <w:rPr>
+          <w:rFonts w:hint="eastAsia"/>
+        </w:rPr>
+        <w:tab/>
+        <w:t>The data in one row represent several face circle areas in one frame.</w:t>
+      </w:r>
+    </w:p>
+    <w:p>
+      <w:pPr>
+        <w:rPr>
+          <w:rFonts w:hint="eastAsia"/>
+        </w:rPr>
+      </w:pPr>
+      <w:r>
+        <w:rPr>
+          <w:rFonts w:hint="eastAsia"/>
+        </w:rPr>
+        <w:t>2.</w:t>
+      </w:r>
+      <w:r>
+        <w:rPr>
+          <w:rFonts w:hint="eastAsia"/>
+        </w:rPr>
+        <w:tab/>
+        <w:t xml:space="preserve">The data in Column n </w:t>
+      </w:r>
+      <w:proofErr w:type="gramStart"/>
+      <w:r>
+        <w:rPr>
+          <w:rFonts w:hint="eastAsia"/>
+        </w:rPr>
+        <w:t>( n</w:t>
+      </w:r>
+      <w:proofErr w:type="gramEnd"/>
+      <w:r>
+        <w:rPr>
+          <w:rFonts w:hint="eastAsia"/>
+        </w:rPr>
+        <w:t xml:space="preserve"> from 0 to 6 ) represents a circle center X, n+1 represents the center Y, and n+2 represents the circle center radius.</w:t>
+      </w:r>
+    </w:p>
+    <w:p>
+      <w:pPr>
+        <w:pStyle w:val="4"/>
+        <w:rPr>
+          <w:rFonts w:hint="eastAsia"/>
+        </w:rPr>
+      </w:pPr>
+      <w:r>
+        <w:t>A</w:t>
+      </w:r>
+      <w:r>
+        <w:rPr>
+          <w:rFonts w:hint="eastAsia"/>
+        </w:rPr>
+        <w:t>era_manu.xls</w:t>
+      </w:r>
+    </w:p>
+    <w:p>
+      <w:r>
+        <w:rPr>
+          <w:rFonts w:hint="eastAsia"/>
+        </w:rPr>
+        <w:t>As you can see, it</w:t>
+      </w:r>
+      <w:r>
+        <w:t>’</w:t>
+      </w:r>
+      <w:r>
+        <w:rPr>
+          <w:rFonts w:hint="eastAsia"/>
+        </w:rPr>
+        <w:t xml:space="preserve">s easy to modify the area data in </w:t>
+      </w:r>
+      <w:proofErr w:type="gramStart"/>
+      <w:r>
+        <w:rPr>
+          <w:rFonts w:hint="eastAsia"/>
+        </w:rPr>
+        <w:t>the excel</w:t>
+      </w:r>
+      <w:proofErr w:type="gramEnd"/>
+      <w:r>
+        <w:rPr>
+          <w:rFonts w:hint="eastAsia"/>
+        </w:rPr>
+        <w:t xml:space="preserve">. And you can check the result after </w:t>
+      </w:r>
+      <w:r>
+        <w:rPr>
+          <w:rFonts w:hint="eastAsia"/>
+        </w:rPr>
+        <w:lastRenderedPageBreak/>
+        <w:t xml:space="preserve">you have done this with the </w:t>
+      </w:r>
+      <w:proofErr w:type="spellStart"/>
+      <w:r>
+        <w:rPr>
+          <w:rFonts w:hint="eastAsia"/>
+        </w:rPr>
+        <w:t>dispDataArea.m</w:t>
+      </w:r>
+      <w:proofErr w:type="spellEnd"/>
+      <w:r>
+        <w:rPr>
+          <w:rFonts w:hint="eastAsia"/>
+        </w:rPr>
+        <w:t>.</w:t>
+      </w:r>
+    </w:p>
     <w:p>
       <w:pPr>
         <w:pStyle w:val="2"/>
@@ -4884,7 +5030,6 @@
         <w:rPr>
           <w:rFonts w:hint="eastAsia"/>
         </w:rPr>
-        <w:lastRenderedPageBreak/>
         <w:t>Code Analysis</w:t>
       </w:r>
     </w:p>
@@ -4927,7 +5072,31 @@
           <w:sz w:val="22"/>
           <w:szCs w:val="21"/>
         </w:rPr>
-        <w:t>matlab</w:t>
+        <w:t>M</w:t>
+      </w:r>
+      <w:r>
+        <w:rPr>
+          <w:rFonts w:ascii="Times New Roman" w:hAnsi="Times New Roman" w:cs="Times New Roman" w:hint="eastAsia"/>
+          <w:sz w:val="22"/>
+          <w:szCs w:val="21"/>
+        </w:rPr>
+        <w:t>at</w:t>
+      </w:r>
+      <w:r>
+        <w:rPr>
+          <w:rFonts w:ascii="Times New Roman" w:hAnsi="Times New Roman" w:cs="Times New Roman" w:hint="eastAsia"/>
+          <w:sz w:val="22"/>
+          <w:szCs w:val="21"/>
+        </w:rPr>
+        <w:t>l</w:t>
+      </w:r>
+      <w:r>
+        <w:rPr>
+          <w:rFonts w:ascii="Times New Roman" w:hAnsi="Times New Roman" w:cs="Times New Roman" w:hint="eastAsia"/>
+          <w:sz w:val="22"/>
+          <w:szCs w:val="21"/>
+        </w:rPr>
+        <w:t>ab</w:t>
       </w:r>
       <w:proofErr w:type="spellEnd"/>
       <w:r>
@@ -5131,61 +5300,55 @@
           <w:sz w:val="22"/>
           <w:szCs w:val="21"/>
         </w:rPr>
-        <w:t xml:space="preserve">We </w:t>
-      </w:r>
-      <w:proofErr w:type="spellStart"/>
+        <w:t>We de</w:t>
+      </w:r>
       <w:r>
         <w:rPr>
           <w:rFonts w:ascii="Times New Roman" w:hAnsi="Times New Roman" w:cs="Times New Roman" w:hint="eastAsia"/>
           <w:sz w:val="22"/>
           <w:szCs w:val="21"/>
         </w:rPr>
-        <w:t>difine</w:t>
-      </w:r>
-      <w:proofErr w:type="spellEnd"/>
+        <w:t xml:space="preserve">fine </w:t>
+      </w:r>
       <w:r>
         <w:rPr>
           <w:rFonts w:ascii="Times New Roman" w:hAnsi="Times New Roman" w:cs="Times New Roman" w:hint="eastAsia"/>
           <w:sz w:val="22"/>
           <w:szCs w:val="21"/>
         </w:rPr>
-        <w:t xml:space="preserve"> all the </w:t>
-      </w:r>
-      <w:proofErr w:type="spellStart"/>
+        <w:t xml:space="preserve">that </w:t>
+      </w:r>
       <w:r>
         <w:rPr>
           <w:rFonts w:ascii="Times New Roman" w:hAnsi="Times New Roman" w:cs="Times New Roman" w:hint="eastAsia"/>
           <w:sz w:val="22"/>
           <w:szCs w:val="21"/>
         </w:rPr>
-        <w:t>areaData</w:t>
-      </w:r>
-      <w:proofErr w:type="spellEnd"/>
+        <w:t>all the area</w:t>
+      </w:r>
       <w:r>
         <w:rPr>
           <w:rFonts w:ascii="Times New Roman" w:hAnsi="Times New Roman" w:cs="Times New Roman" w:hint="eastAsia"/>
           <w:sz w:val="22"/>
           <w:szCs w:val="21"/>
         </w:rPr>
-        <w:t xml:space="preserve"> begin from the </w:t>
-      </w:r>
-      <w:proofErr w:type="spellStart"/>
+        <w:t xml:space="preserve"> data begin from the first frame to the last of the </w:t>
+      </w:r>
       <w:r>
         <w:rPr>
           <w:rFonts w:ascii="Times New Roman" w:hAnsi="Times New Roman" w:cs="Times New Roman" w:hint="eastAsia"/>
           <w:sz w:val="22"/>
           <w:szCs w:val="21"/>
         </w:rPr>
-        <w:t>fisrt</w:t>
-      </w:r>
-      <w:proofErr w:type="spellEnd"/>
+        <w:t>entire video.</w:t>
+      </w:r>
       <w:r>
         <w:rPr>
           <w:rFonts w:ascii="Times New Roman" w:hAnsi="Times New Roman" w:cs="Times New Roman" w:hint="eastAsia"/>
           <w:sz w:val="22"/>
           <w:szCs w:val="21"/>
         </w:rPr>
-        <w:t xml:space="preserve"> frame of entire video.</w:t>
+        <w:t xml:space="preserve"> The rows number of area</w:t>
       </w:r>
       <w:r>
         <w:rPr>
@@ -5193,95 +5356,75 @@
           <w:sz w:val="22"/>
           <w:szCs w:val="21"/>
         </w:rPr>
-        <w:t xml:space="preserve"> The rows number of </w:t>
-      </w:r>
-      <w:proofErr w:type="spellStart"/>
+        <w:t xml:space="preserve"> d</w:t>
+      </w:r>
       <w:r>
         <w:rPr>
           <w:rFonts w:ascii="Times New Roman" w:hAnsi="Times New Roman" w:cs="Times New Roman" w:hint="eastAsia"/>
           <w:sz w:val="22"/>
           <w:szCs w:val="21"/>
         </w:rPr>
-        <w:t>areaData</w:t>
-      </w:r>
-      <w:proofErr w:type="spellEnd"/>
+        <w:t>ata should be total frame number.</w:t>
+      </w:r>
+    </w:p>
+    <w:p>
+      <w:pPr>
+        <w:pStyle w:val="4"/>
+      </w:pPr>
+      <w:r>
+        <w:t>D</w:t>
+      </w:r>
+      <w:r>
+        <w:rPr>
+          <w:rFonts w:hint="eastAsia"/>
+        </w:rPr>
+        <w:t xml:space="preserve">ata </w:t>
+      </w:r>
+      <w:proofErr w:type="gramStart"/>
+      <w:r>
+        <w:rPr>
+          <w:rFonts w:hint="eastAsia"/>
+        </w:rPr>
+        <w:t>From</w:t>
+      </w:r>
+      <w:proofErr w:type="gramEnd"/>
+      <w:r>
+        <w:rPr>
+          <w:rFonts w:hint="eastAsia"/>
+        </w:rPr>
+        <w:t xml:space="preserve"> C++ to </w:t>
+      </w:r>
+      <w:proofErr w:type="spellStart"/>
+      <w:r>
+        <w:rPr>
+          <w:rFonts w:hint="eastAsia"/>
+        </w:rPr>
+        <w:t>MatLab</w:t>
+      </w:r>
+      <w:proofErr w:type="spellEnd"/>
+      <w:r>
+        <w:rPr>
+          <w:rFonts w:hint="eastAsia"/>
+        </w:rPr>
+        <w:t xml:space="preserve"> (drawArea.cpp)</w:t>
+      </w:r>
+    </w:p>
+    <w:p>
+      <w:pPr>
+        <w:rPr>
+          <w:rFonts w:ascii="Times New Roman" w:hAnsi="Times New Roman" w:cs="Times New Roman"/>
+          <w:sz w:val="22"/>
+          <w:szCs w:val="21"/>
+        </w:rPr>
+      </w:pPr>
       <w:r>
         <w:rPr>
           <w:rFonts w:ascii="Times New Roman" w:hAnsi="Times New Roman" w:cs="Times New Roman" w:hint="eastAsia"/>
           <w:sz w:val="22"/>
           <w:szCs w:val="21"/>
         </w:rPr>
-        <w:t xml:space="preserve"> should be total frame number.</w:t>
-      </w:r>
-    </w:p>
-    <w:p>
-      <w:pPr>
-        <w:pStyle w:val="4"/>
-      </w:pPr>
-      <w:r>
-        <w:t>D</w:t>
-      </w:r>
-      <w:r>
-        <w:rPr>
-          <w:rFonts w:hint="eastAsia"/>
-        </w:rPr>
-        <w:t xml:space="preserve">ata </w:t>
-      </w:r>
-      <w:proofErr w:type="gramStart"/>
-      <w:r>
-        <w:rPr>
-          <w:rFonts w:hint="eastAsia"/>
-        </w:rPr>
-        <w:t>From</w:t>
-      </w:r>
-      <w:proofErr w:type="gramEnd"/>
-      <w:r>
-        <w:rPr>
-          <w:rFonts w:hint="eastAsia"/>
-        </w:rPr>
-        <w:t xml:space="preserve"> C++ to </w:t>
-      </w:r>
-      <w:proofErr w:type="spellStart"/>
-      <w:r>
-        <w:rPr>
-          <w:rFonts w:hint="eastAsia"/>
-        </w:rPr>
-        <w:t>MatLab</w:t>
-      </w:r>
-      <w:proofErr w:type="spellEnd"/>
-      <w:r>
-        <w:rPr>
-          <w:rFonts w:hint="eastAsia"/>
-        </w:rPr>
-        <w:t xml:space="preserve"> (drawArea.cpp)</w:t>
-      </w:r>
-    </w:p>
-    <w:p>
-      <w:pPr>
-        <w:rPr>
-          <w:rFonts w:ascii="Times New Roman" w:hAnsi="Times New Roman" w:cs="Times New Roman"/>
-          <w:sz w:val="22"/>
-          <w:szCs w:val="21"/>
-        </w:rPr>
-      </w:pPr>
-      <w:r>
-        <w:rPr>
-          <w:rFonts w:ascii="Times New Roman" w:hAnsi="Times New Roman" w:cs="Times New Roman" w:hint="eastAsia"/>
-          <w:sz w:val="22"/>
-          <w:szCs w:val="21"/>
-        </w:rPr>
-        <w:t xml:space="preserve">This is the </w:t>
-      </w:r>
-      <w:proofErr w:type="spellStart"/>
-      <w:r>
-        <w:rPr>
-          <w:rFonts w:ascii="Times New Roman" w:hAnsi="Times New Roman" w:cs="Times New Roman" w:hint="eastAsia"/>
-          <w:sz w:val="22"/>
-          <w:szCs w:val="21"/>
-        </w:rPr>
-        <w:t>formular</w:t>
-      </w:r>
-      <w:proofErr w:type="spellEnd"/>
+        <w:t>This is the formula</w:t>
+      </w:r>
       <w:r>
         <w:rPr>
           <w:rFonts w:ascii="Times New Roman" w:hAnsi="Times New Roman" w:cs="Times New Roman" w:hint="eastAsia"/>
@@ -6601,6 +6744,7 @@
         <w:pStyle w:val="4"/>
       </w:pPr>
       <w:r>
+        <w:lastRenderedPageBreak/>
         <w:t>D</w:t>
       </w:r>
       <w:r>
@@ -6725,7 +6869,6 @@
           <w:sz w:val="20"/>
           <w:szCs w:val="20"/>
         </w:rPr>
-        <w:lastRenderedPageBreak/>
         <w:t xml:space="preserve">    </w:t>
       </w:r>
       <w:proofErr w:type="gramStart"/>
@@ -7808,10 +7951,11 @@
         <w:adjustRightInd w:val="0"/>
         <w:jc w:val="left"/>
         <w:rPr>
-          <w:rFonts w:ascii="Courier New" w:hAnsi="Courier New" w:cs="Courier New"/>
-          <w:kern w:val="0"/>
-          <w:sz w:val="24"/>
-          <w:szCs w:val="24"/>
+          <w:rFonts w:ascii="Courier New" w:hAnsi="Courier New" w:cs="Courier New" w:hint="eastAsia"/>
+          <w:color w:val="000000"/>
+          <w:kern w:val="0"/>
+          <w:sz w:val="20"/>
+          <w:szCs w:val="20"/>
         </w:rPr>
       </w:pPr>
       <w:r>
@@ -7947,7 +8091,127 @@
         <w:t>) )</w:t>
       </w:r>
     </w:p>
-    <w:p/>
+    <w:p>
+      <w:pPr>
+        <w:pStyle w:val="4"/>
+        <w:rPr>
+          <w:rFonts w:hint="eastAsia"/>
+        </w:rPr>
+      </w:pPr>
+      <w:proofErr w:type="spellStart"/>
+      <w:r>
+        <w:rPr>
+          <w:rFonts w:hint="eastAsia"/>
+        </w:rPr>
+        <w:t>getAutoArea.m</w:t>
+      </w:r>
+      <w:proofErr w:type="spellEnd"/>
+    </w:p>
+    <w:p>
+      <w:pPr>
+        <w:pStyle w:val="6"/>
+      </w:pPr>
+      <w:r>
+        <w:t>drawArea</w:t>
+      </w:r>
+      <w:r>
+        <w:rPr>
+          <w:rFonts w:hint="eastAsia"/>
+        </w:rPr>
+        <w:t>.cpp</w:t>
+      </w:r>
+    </w:p>
+    <w:p>
+      <w:pPr>
+        <w:pStyle w:val="4"/>
+        <w:rPr>
+          <w:rFonts w:hint="eastAsia"/>
+        </w:rPr>
+      </w:pPr>
+      <w:proofErr w:type="spellStart"/>
+      <w:r>
+        <w:rPr>
+          <w:rFonts w:hint="eastAsia"/>
+        </w:rPr>
+        <w:t>dispDataArea.m</w:t>
+      </w:r>
+      <w:proofErr w:type="spellEnd"/>
+    </w:p>
+    <w:p>
+      <w:pPr>
+        <w:pStyle w:val="6"/>
+      </w:pPr>
+      <w:r>
+        <w:rPr>
+          <w:rFonts w:hint="eastAsia"/>
+        </w:rPr>
+        <w:t>dispOnVideo.cpp</w:t>
+      </w:r>
+    </w:p>
+    <w:p>
+      <w:pPr>
+        <w:pStyle w:val="4"/>
+        <w:rPr>
+          <w:rFonts w:hint="eastAsia"/>
+        </w:rPr>
+      </w:pPr>
+      <w:proofErr w:type="spellStart"/>
+      <w:r>
+        <w:rPr>
+          <w:rFonts w:hint="eastAsia"/>
+        </w:rPr>
+        <w:t>findFrames.m</w:t>
+      </w:r>
+      <w:proofErr w:type="spellEnd"/>
+    </w:p>
+    <w:p>
+      <w:pPr>
+        <w:pStyle w:val="6"/>
+        <w:rPr>
+          <w:rFonts w:hint="eastAsia"/>
+        </w:rPr>
+      </w:pPr>
+      <w:r>
+        <w:rPr>
+          <w:rFonts w:hint="eastAsia"/>
+        </w:rPr>
+        <w:t>findKeyFrames.cpp</w:t>
+      </w:r>
+      <w:bookmarkStart w:id="0" w:name="_GoBack"/>
+      <w:bookmarkEnd w:id="0"/>
+    </w:p>
+    <w:p>
+      <w:pPr>
+        <w:pStyle w:val="4"/>
+        <w:rPr>
+          <w:rFonts w:hint="eastAsia"/>
+        </w:rPr>
+      </w:pPr>
+      <w:proofErr w:type="spellStart"/>
+      <w:r>
+        <w:rPr>
+          <w:rFonts w:hint="eastAsia"/>
+        </w:rPr>
+        <w:t>analysis.m</w:t>
+      </w:r>
+      <w:proofErr w:type="spellEnd"/>
+    </w:p>
+    <w:p>
+      <w:pPr>
+        <w:pStyle w:val="6"/>
+        <w:rPr>
+          <w:rFonts w:hint="eastAsia"/>
+        </w:rPr>
+      </w:pPr>
+      <w:proofErr w:type="spellStart"/>
+      <w:r>
+        <w:rPr>
+          <w:rFonts w:hint="eastAsia"/>
+        </w:rPr>
+        <w:t>func.m</w:t>
+      </w:r>
+      <w:proofErr w:type="spellEnd"/>
+    </w:p>
     <w:sectPr>
       <w:pgSz w:w="11906" w:h="16838"/>
       <w:pgMar w:top="1440" w:right="1800" w:bottom="1440" w:left="1800" w:header="851" w:footer="992" w:gutter="0"/>

</xml_diff>

<commit_message>
Update the manual.doc to add the data link below title Get Files.
</commit_message>
<xml_diff>
--- a/manual.docx
+++ b/manual.docx
@@ -766,9 +766,6 @@
     <w:p>
       <w:pPr>
         <w:pStyle w:val="2"/>
-        <w:rPr>
-          <w:rFonts w:hint="eastAsia"/>
-        </w:rPr>
       </w:pPr>
       <w:r>
         <w:rPr>
@@ -776,13 +773,14 @@
         </w:rPr>
         <w:t>Get File</w:t>
       </w:r>
-    </w:p>
-    <w:p>
-      <w:pPr>
-        <w:rPr>
-          <w:rFonts w:hint="eastAsia"/>
-        </w:rPr>
-      </w:pPr>
+      <w:r>
+        <w:rPr>
+          <w:rFonts w:hint="eastAsia"/>
+        </w:rPr>
+        <w:t>s</w:t>
+      </w:r>
+    </w:p>
+    <w:p>
       <w:r>
         <w:rPr>
           <w:rFonts w:hint="eastAsia"/>
@@ -797,11 +795,6 @@
       </w:r>
     </w:p>
     <w:p>
-      <w:pPr>
-        <w:rPr>
-          <w:rFonts w:hint="eastAsia"/>
-        </w:rPr>
-      </w:pPr>
       <w:hyperlink r:id="rId7" w:history="1">
         <w:r>
           <w:rPr>
@@ -812,11 +805,6 @@
       </w:hyperlink>
     </w:p>
     <w:p>
-      <w:pPr>
-        <w:rPr>
-          <w:rFonts w:hint="eastAsia"/>
-        </w:rPr>
-      </w:pPr>
       <w:r>
         <w:rPr>
           <w:rFonts w:hint="eastAsia"/>
@@ -831,11 +819,6 @@
       </w:r>
     </w:p>
     <w:p>
-      <w:pPr>
-        <w:rPr>
-          <w:rFonts w:hint="eastAsia"/>
-        </w:rPr>
-      </w:pPr>
       <w:r>
         <w:t>F</w:t>
       </w:r>
@@ -847,11 +830,6 @@
       </w:r>
     </w:p>
     <w:p>
-      <w:pPr>
-        <w:rPr>
-          <w:rFonts w:hint="eastAsia"/>
-        </w:rPr>
-      </w:pPr>
       <w:hyperlink r:id="rId8" w:history="1">
         <w:r>
           <w:rPr>
@@ -862,11 +840,6 @@
       </w:hyperlink>
     </w:p>
     <w:p>
-      <w:pPr>
-        <w:rPr>
-          <w:rFonts w:hint="eastAsia"/>
-        </w:rPr>
-      </w:pPr>
       <w:r>
         <w:t>F</w:t>
       </w:r>
@@ -883,13 +856,18 @@
           <w:rFonts w:hint="eastAsia"/>
         </w:rPr>
       </w:pPr>
-    </w:p>
-    <w:p>
-      <w:pPr>
-        <w:rPr>
-          <w:rFonts w:hint="eastAsia"/>
-        </w:rPr>
-      </w:pPr>
+      <w:hyperlink r:id="rId9" w:history="1">
+        <w:r>
+          <w:rPr>
+            <w:rStyle w:val="a3"/>
+          </w:rPr>
+          <w:t>http://pan.baidu.com/s/1ntG9c9r</w:t>
+        </w:r>
+      </w:hyperlink>
+      <w:bookmarkStart w:id="0" w:name="_GoBack"/>
+      <w:bookmarkEnd w:id="0"/>
+    </w:p>
+    <w:p>
       <w:r>
         <w:rPr>
           <w:rFonts w:hint="eastAsia"/>
@@ -921,7 +899,6 @@
       <w:pPr>
         <w:pStyle w:val="2"/>
         <w:rPr>
-          <w:rFonts w:hint="eastAsia"/>
           <w:sz w:val="36"/>
         </w:rPr>
       </w:pPr>
@@ -954,7 +931,7 @@
                     <pic:cNvPicPr/>
                   </pic:nvPicPr>
                   <pic:blipFill>
-                    <a:blip r:embed="rId9"/>
+                    <a:blip r:embed="rId10"/>
                     <a:stretch>
                       <a:fillRect/>
                     </a:stretch>
@@ -1200,7 +1177,7 @@
       <w:pPr>
         <w:spacing w:line="360" w:lineRule="auto"/>
         <w:rPr>
-          <w:rFonts w:ascii="Times New Roman" w:hAnsi="Times New Roman" w:cs="Times New Roman" w:hint="eastAsia"/>
+          <w:rFonts w:ascii="Times New Roman" w:hAnsi="Times New Roman" w:cs="Times New Roman"/>
           <w:sz w:val="22"/>
           <w:szCs w:val="21"/>
         </w:rPr>
@@ -2387,7 +2364,7 @@
       <w:pPr>
         <w:ind w:left="3780" w:hanging="3360"/>
         <w:rPr>
-          <w:rFonts w:ascii="Times New Roman" w:hAnsi="Times New Roman" w:cs="Times New Roman" w:hint="eastAsia"/>
+          <w:rFonts w:ascii="Times New Roman" w:hAnsi="Times New Roman" w:cs="Times New Roman"/>
           <w:sz w:val="22"/>
           <w:szCs w:val="21"/>
         </w:rPr>
@@ -3244,12 +3221,12 @@
         <w:ind w:firstLine="420"/>
         <w:rPr>
           <w:rStyle w:val="a3"/>
-          <w:rFonts w:ascii="Times New Roman" w:hAnsi="Times New Roman" w:cs="Times New Roman" w:hint="eastAsia"/>
-          <w:sz w:val="22"/>
-          <w:szCs w:val="21"/>
-        </w:rPr>
-      </w:pPr>
-      <w:hyperlink r:id="rId10" w:history="1">
+          <w:rFonts w:ascii="Times New Roman" w:hAnsi="Times New Roman" w:cs="Times New Roman"/>
+          <w:sz w:val="22"/>
+          <w:szCs w:val="21"/>
+        </w:rPr>
+      </w:pPr>
+      <w:hyperlink r:id="rId11" w:history="1">
         <w:r>
           <w:rPr>
             <w:rStyle w:val="a3"/>
@@ -3461,7 +3438,7 @@
                     <pic:cNvPicPr/>
                   </pic:nvPicPr>
                   <pic:blipFill>
-                    <a:blip r:embed="rId11"/>
+                    <a:blip r:embed="rId12"/>
                     <a:stretch>
                       <a:fillRect/>
                     </a:stretch>
@@ -4589,7 +4566,7 @@
           <w:szCs w:val="21"/>
         </w:rPr>
       </w:pPr>
-      <w:hyperlink r:id="rId12" w:history="1">
+      <w:hyperlink r:id="rId13" w:history="1">
         <w:r>
           <w:rPr>
             <w:rStyle w:val="a3"/>
@@ -4609,7 +4586,7 @@
           <w:szCs w:val="21"/>
         </w:rPr>
       </w:pPr>
-      <w:hyperlink r:id="rId13" w:history="1">
+      <w:hyperlink r:id="rId14" w:history="1">
         <w:r>
           <w:rPr>
             <w:rStyle w:val="a3"/>
@@ -4703,11 +4680,6 @@
       </w:r>
     </w:p>
     <w:p>
-      <w:pPr>
-        <w:rPr>
-          <w:rFonts w:hint="eastAsia"/>
-        </w:rPr>
-      </w:pPr>
       <w:r>
         <w:t xml:space="preserve">1. </w:t>
       </w:r>
@@ -4761,11 +4733,6 @@
       </w:r>
     </w:p>
     <w:p>
-      <w:pPr>
-        <w:rPr>
-          <w:rFonts w:hint="eastAsia"/>
-        </w:rPr>
-      </w:pPr>
       <w:r>
         <w:rPr>
           <w:rFonts w:hint="eastAsia"/>
@@ -4809,11 +4776,6 @@
       </w:r>
     </w:p>
     <w:p>
-      <w:pPr>
-        <w:rPr>
-          <w:rFonts w:hint="eastAsia"/>
-        </w:rPr>
-      </w:pPr>
       <w:r>
         <w:rPr>
           <w:rFonts w:hint="eastAsia"/>
@@ -4858,9 +4820,6 @@
     <w:p>
       <w:pPr>
         <w:pStyle w:val="4"/>
-        <w:rPr>
-          <w:rFonts w:hint="eastAsia"/>
-        </w:rPr>
       </w:pPr>
       <w:r>
         <w:rPr>
@@ -4900,11 +4859,6 @@
       </w:r>
     </w:p>
     <w:p>
-      <w:pPr>
-        <w:rPr>
-          <w:rFonts w:hint="eastAsia"/>
-        </w:rPr>
-      </w:pPr>
       <w:r>
         <w:rPr>
           <w:rFonts w:hint="eastAsia"/>
@@ -4920,11 +4874,6 @@
       </w:r>
     </w:p>
     <w:p>
-      <w:pPr>
-        <w:rPr>
-          <w:rFonts w:hint="eastAsia"/>
-        </w:rPr>
-      </w:pPr>
       <w:r>
         <w:rPr>
           <w:rFonts w:hint="eastAsia"/>
@@ -4956,9 +4905,6 @@
     <w:p>
       <w:pPr>
         <w:pStyle w:val="4"/>
-        <w:rPr>
-          <w:rFonts w:hint="eastAsia"/>
-        </w:rPr>
       </w:pPr>
       <w:r>
         <w:t>A</w:t>
@@ -7951,7 +7897,7 @@
         <w:adjustRightInd w:val="0"/>
         <w:jc w:val="left"/>
         <w:rPr>
-          <w:rFonts w:ascii="Courier New" w:hAnsi="Courier New" w:cs="Courier New" w:hint="eastAsia"/>
+          <w:rFonts w:ascii="Courier New" w:hAnsi="Courier New" w:cs="Courier New"/>
           <w:color w:val="000000"/>
           <w:kern w:val="0"/>
           <w:sz w:val="20"/>
@@ -8094,9 +8040,6 @@
     <w:p>
       <w:pPr>
         <w:pStyle w:val="4"/>
-        <w:rPr>
-          <w:rFonts w:hint="eastAsia"/>
-        </w:rPr>
       </w:pPr>
       <w:proofErr w:type="spellStart"/>
       <w:r>
@@ -8124,9 +8067,6 @@
     <w:p>
       <w:pPr>
         <w:pStyle w:val="4"/>
-        <w:rPr>
-          <w:rFonts w:hint="eastAsia"/>
-        </w:rPr>
       </w:pPr>
       <w:proofErr w:type="spellStart"/>
       <w:r>
@@ -8151,9 +8091,6 @@
     <w:p>
       <w:pPr>
         <w:pStyle w:val="4"/>
-        <w:rPr>
-          <w:rFonts w:hint="eastAsia"/>
-        </w:rPr>
       </w:pPr>
       <w:proofErr w:type="spellStart"/>
       <w:r>
@@ -8167,9 +8104,6 @@
     <w:p>
       <w:pPr>
         <w:pStyle w:val="6"/>
-        <w:rPr>
-          <w:rFonts w:hint="eastAsia"/>
-        </w:rPr>
       </w:pPr>
       <w:r>
         <w:rPr>
@@ -8177,15 +8111,10 @@
         </w:rPr>
         <w:t>findKeyFrames.cpp</w:t>
       </w:r>
-      <w:bookmarkStart w:id="0" w:name="_GoBack"/>
-      <w:bookmarkEnd w:id="0"/>
     </w:p>
     <w:p>
       <w:pPr>
         <w:pStyle w:val="4"/>
-        <w:rPr>
-          <w:rFonts w:hint="eastAsia"/>
-        </w:rPr>
       </w:pPr>
       <w:proofErr w:type="spellStart"/>
       <w:r>
@@ -8199,9 +8128,6 @@
     <w:p>
       <w:pPr>
         <w:pStyle w:val="6"/>
-        <w:rPr>
-          <w:rFonts w:hint="eastAsia"/>
-        </w:rPr>
       </w:pPr>
       <w:proofErr w:type="spellStart"/>
       <w:r>

</xml_diff>

<commit_message>
ind FindKeyFrames, it now supports P to Pause. After that, hit N to next frame, hit ESC to exit, and hit P to continue.
</commit_message>
<xml_diff>
--- a/manual.docx
+++ b/manual.docx
@@ -851,11 +851,6 @@
       </w:r>
     </w:p>
     <w:p>
-      <w:pPr>
-        <w:rPr>
-          <w:rFonts w:hint="eastAsia"/>
-        </w:rPr>
-      </w:pPr>
       <w:hyperlink r:id="rId9" w:history="1">
         <w:r>
           <w:rPr>
@@ -864,8 +859,6 @@
           <w:t>http://pan.baidu.com/s/1ntG9c9r</w:t>
         </w:r>
       </w:hyperlink>
-      <w:bookmarkStart w:id="0" w:name="_GoBack"/>
-      <w:bookmarkEnd w:id="0"/>
     </w:p>
     <w:p>
       <w:r>
@@ -2101,16 +2094,7 @@
           <w:sz w:val="22"/>
           <w:szCs w:val="21"/>
         </w:rPr>
-        <w:t xml:space="preserve">load the </w:t>
-      </w:r>
-      <w:proofErr w:type="spellStart"/>
-      <w:r>
-        <w:rPr>
-          <w:rFonts w:ascii="Times New Roman" w:hAnsi="Times New Roman" w:cs="Times New Roman"/>
-          <w:sz w:val="22"/>
-          <w:szCs w:val="21"/>
-        </w:rPr>
-        <w:t>area_manu.xls</w:t>
+        <w:t>load the area_manu.xls</w:t>
       </w:r>
       <w:r>
         <w:rPr>
@@ -2118,16 +2102,15 @@
           <w:sz w:val="22"/>
           <w:szCs w:val="21"/>
         </w:rPr>
-        <w:t>and</w:t>
-      </w:r>
-      <w:proofErr w:type="spellEnd"/>
+        <w:t xml:space="preserve"> </w:t>
+      </w:r>
       <w:r>
         <w:rPr>
           <w:rFonts w:ascii="Times New Roman" w:hAnsi="Times New Roman" w:cs="Times New Roman" w:hint="eastAsia"/>
           <w:sz w:val="22"/>
           <w:szCs w:val="21"/>
         </w:rPr>
-        <w:t xml:space="preserve"> data and</w:t>
+        <w:t>and data and</w:t>
       </w:r>
       <w:r>
         <w:rPr>
@@ -2577,7 +2560,17 @@
           <w:sz w:val="22"/>
           <w:szCs w:val="21"/>
         </w:rPr>
-        <w:t>. But what we need to do is just to build a development environment, where we can</w:t>
+        <w:t>. But what we need to do is just to build</w:t>
+      </w:r>
+      <w:bookmarkStart w:id="0" w:name="_GoBack"/>
+      <w:bookmarkEnd w:id="0"/>
+      <w:r>
+        <w:rPr>
+          <w:rFonts w:ascii="Times New Roman" w:hAnsi="Times New Roman" w:cs="Times New Roman"/>
+          <w:sz w:val="22"/>
+          <w:szCs w:val="21"/>
+        </w:rPr>
+        <w:t xml:space="preserve"> a development environment, where we can</w:t>
       </w:r>
       <w:r>
         <w:rPr>
@@ -4156,18 +4149,16 @@
           <w:sz w:val="22"/>
           <w:szCs w:val="21"/>
         </w:rPr>
-        <w:t xml:space="preserve">Now the preparation </w:t>
-      </w:r>
-      <w:proofErr w:type="gramStart"/>
-      <w:r>
-        <w:rPr>
-          <w:rFonts w:ascii="Times New Roman" w:hAnsi="Times New Roman" w:cs="Times New Roman"/>
-          <w:sz w:val="22"/>
-          <w:szCs w:val="21"/>
-        </w:rPr>
-        <w:t>steps is</w:t>
-      </w:r>
-      <w:proofErr w:type="gramEnd"/>
+        <w:t xml:space="preserve">Now the preparation steps </w:t>
+      </w:r>
+      <w:r>
+        <w:rPr>
+          <w:rFonts w:ascii="Times New Roman" w:hAnsi="Times New Roman" w:cs="Times New Roman" w:hint="eastAsia"/>
+          <w:sz w:val="22"/>
+          <w:szCs w:val="21"/>
+        </w:rPr>
+        <w:t>are</w:t>
+      </w:r>
       <w:r>
         <w:rPr>
           <w:rFonts w:ascii="Times New Roman" w:hAnsi="Times New Roman" w:cs="Times New Roman"/>
@@ -4930,28 +4921,26 @@
         <w:rPr>
           <w:rFonts w:hint="eastAsia"/>
         </w:rPr>
-        <w:t xml:space="preserve">s easy to modify the area data in </w:t>
-      </w:r>
-      <w:proofErr w:type="gramStart"/>
-      <w:r>
-        <w:rPr>
-          <w:rFonts w:hint="eastAsia"/>
-        </w:rPr>
-        <w:t>the excel</w:t>
-      </w:r>
-      <w:proofErr w:type="gramEnd"/>
-      <w:r>
-        <w:rPr>
-          <w:rFonts w:hint="eastAsia"/>
-        </w:rPr>
-        <w:t xml:space="preserve">. And you can check the result after </w:t>
+        <w:t xml:space="preserve">s easy </w:t>
+      </w:r>
+      <w:r>
+        <w:rPr>
+          <w:rFonts w:hint="eastAsia"/>
+        </w:rPr>
+        <w:t>to modify the area data in E</w:t>
+      </w:r>
+      <w:r>
+        <w:rPr>
+          <w:rFonts w:hint="eastAsia"/>
+        </w:rPr>
+        <w:t xml:space="preserve">xcel. And you can check the result after you </w:t>
       </w:r>
       <w:r>
         <w:rPr>
           <w:rFonts w:hint="eastAsia"/>
         </w:rPr>
         <w:lastRenderedPageBreak/>
-        <w:t xml:space="preserve">you have done this with the </w:t>
+        <w:t xml:space="preserve">have done this with the </w:t>
       </w:r>
       <w:proofErr w:type="spellStart"/>
       <w:r>
@@ -5235,17 +5224,17 @@
     <w:p>
       <w:pPr>
         <w:rPr>
-          <w:rFonts w:ascii="Times New Roman" w:hAnsi="Times New Roman" w:cs="Times New Roman"/>
-          <w:sz w:val="22"/>
-          <w:szCs w:val="21"/>
-        </w:rPr>
-      </w:pPr>
-      <w:r>
-        <w:rPr>
           <w:rFonts w:ascii="Times New Roman" w:hAnsi="Times New Roman" w:cs="Times New Roman" w:hint="eastAsia"/>
           <w:sz w:val="22"/>
           <w:szCs w:val="21"/>
         </w:rPr>
+      </w:pPr>
+      <w:r>
+        <w:rPr>
+          <w:rFonts w:ascii="Times New Roman" w:hAnsi="Times New Roman" w:cs="Times New Roman" w:hint="eastAsia"/>
+          <w:sz w:val="22"/>
+          <w:szCs w:val="21"/>
+        </w:rPr>
         <w:t>We de</w:t>
       </w:r>
       <w:r>
@@ -5311,6 +5300,23 @@
           <w:szCs w:val="21"/>
         </w:rPr>
         <w:t>ata should be total frame number.</w:t>
+      </w:r>
+    </w:p>
+    <w:p>
+      <w:pPr>
+        <w:rPr>
+          <w:rFonts w:ascii="Times New Roman" w:hAnsi="Times New Roman" w:cs="Times New Roman"/>
+          <w:sz w:val="22"/>
+          <w:szCs w:val="21"/>
+        </w:rPr>
+      </w:pPr>
+      <w:r>
+        <w:rPr>
+          <w:rFonts w:ascii="Times New Roman" w:hAnsi="Times New Roman" w:cs="Times New Roman" w:hint="eastAsia"/>
+          <w:sz w:val="22"/>
+          <w:szCs w:val="21"/>
+        </w:rPr>
+        <w:t>There are many informal comments in codes can help you access to them easier.</w:t>
       </w:r>
     </w:p>
     <w:p>
@@ -6422,23 +6428,21 @@
           <w:szCs w:val="21"/>
         </w:rPr>
       </w:pPr>
-      <w:proofErr w:type="gramStart"/>
       <w:r>
         <w:rPr>
           <w:rFonts w:ascii="Times New Roman" w:hAnsi="Times New Roman" w:cs="Times New Roman" w:hint="eastAsia"/>
           <w:sz w:val="22"/>
           <w:szCs w:val="21"/>
         </w:rPr>
-        <w:t>define</w:t>
-      </w:r>
-      <w:proofErr w:type="gramEnd"/>
+        <w:t>D</w:t>
+      </w:r>
       <w:r>
         <w:rPr>
           <w:rFonts w:ascii="Times New Roman" w:hAnsi="Times New Roman" w:cs="Times New Roman" w:hint="eastAsia"/>
           <w:sz w:val="22"/>
           <w:szCs w:val="21"/>
         </w:rPr>
-        <w:t xml:space="preserve"> th</w:t>
+        <w:t>efine th</w:t>
       </w:r>
       <w:r>
         <w:rPr>
@@ -6467,14 +6471,13 @@
           <w:szCs w:val="21"/>
         </w:rPr>
       </w:pPr>
-      <w:proofErr w:type="gramStart"/>
       <w:r>
         <w:rPr>
           <w:rFonts w:ascii="Times New Roman" w:hAnsi="Times New Roman" w:cs="Times New Roman" w:hint="eastAsia"/>
           <w:sz w:val="22"/>
           <w:szCs w:val="21"/>
         </w:rPr>
-        <w:t>defi</w:t>
+        <w:t>D</w:t>
       </w:r>
       <w:r>
         <w:rPr>
@@ -6482,16 +6485,15 @@
           <w:sz w:val="22"/>
           <w:szCs w:val="21"/>
         </w:rPr>
-        <w:t>ne</w:t>
-      </w:r>
-      <w:proofErr w:type="gramEnd"/>
+        <w:t>efi</w:t>
+      </w:r>
       <w:r>
         <w:rPr>
           <w:rFonts w:ascii="Times New Roman" w:hAnsi="Times New Roman" w:cs="Times New Roman" w:hint="eastAsia"/>
           <w:sz w:val="22"/>
           <w:szCs w:val="21"/>
         </w:rPr>
-        <w:t xml:space="preserve"> the area columns as Col</w:t>
+        <w:t>ne the area columns as Col</w:t>
       </w:r>
       <w:r>
         <w:rPr>
@@ -6510,23 +6512,21 @@
           <w:szCs w:val="21"/>
         </w:rPr>
       </w:pPr>
-      <w:proofErr w:type="gramStart"/>
       <w:r>
         <w:rPr>
           <w:rFonts w:ascii="Times New Roman" w:hAnsi="Times New Roman" w:cs="Times New Roman" w:hint="eastAsia"/>
           <w:sz w:val="22"/>
           <w:szCs w:val="21"/>
         </w:rPr>
-        <w:t>define</w:t>
-      </w:r>
-      <w:proofErr w:type="gramEnd"/>
+        <w:t>D</w:t>
+      </w:r>
       <w:r>
         <w:rPr>
           <w:rFonts w:ascii="Times New Roman" w:hAnsi="Times New Roman" w:cs="Times New Roman" w:hint="eastAsia"/>
           <w:sz w:val="22"/>
           <w:szCs w:val="21"/>
         </w:rPr>
-        <w:t xml:space="preserve"> the </w:t>
+        <w:t xml:space="preserve">efine the </w:t>
       </w:r>
       <w:proofErr w:type="spellStart"/>
       <w:r>
@@ -8051,8 +8051,19 @@
       <w:proofErr w:type="spellEnd"/>
     </w:p>
     <w:p>
+      <w:r>
+        <w:rPr>
+          <w:rFonts w:hint="eastAsia"/>
+        </w:rPr>
+        <w:t>Set the start time stamp of drawing feature areas.</w:t>
+      </w:r>
+    </w:p>
+    <w:p>
       <w:pPr>
         <w:pStyle w:val="6"/>
+        <w:rPr>
+          <w:rFonts w:hint="eastAsia"/>
+        </w:rPr>
       </w:pPr>
       <w:r>
         <w:t>drawArea</w:t>
@@ -8066,6 +8077,530 @@
     </w:p>
     <w:p>
       <w:pPr>
+        <w:autoSpaceDE w:val="0"/>
+        <w:autoSpaceDN w:val="0"/>
+        <w:adjustRightInd w:val="0"/>
+        <w:jc w:val="left"/>
+        <w:rPr>
+          <w:rFonts w:ascii="Courier New" w:hAnsi="Courier New" w:cs="Courier New"/>
+          <w:kern w:val="0"/>
+          <w:sz w:val="24"/>
+          <w:szCs w:val="24"/>
+        </w:rPr>
+      </w:pPr>
+      <w:r>
+        <w:rPr>
+          <w:rFonts w:ascii="Courier New" w:hAnsi="Courier New" w:cs="Courier New"/>
+          <w:color w:val="228B22"/>
+          <w:kern w:val="0"/>
+          <w:sz w:val="20"/>
+          <w:szCs w:val="20"/>
+        </w:rPr>
+        <w:t>// for here, you need to modify the paths to your local haarxxx.xml paths</w:t>
+      </w:r>
+    </w:p>
+    <w:p>
+      <w:pPr>
+        <w:autoSpaceDE w:val="0"/>
+        <w:autoSpaceDN w:val="0"/>
+        <w:adjustRightInd w:val="0"/>
+        <w:jc w:val="left"/>
+        <w:rPr>
+          <w:rFonts w:ascii="Courier New" w:hAnsi="Courier New" w:cs="Courier New"/>
+          <w:kern w:val="0"/>
+          <w:sz w:val="24"/>
+          <w:szCs w:val="24"/>
+        </w:rPr>
+      </w:pPr>
+      <w:proofErr w:type="spellStart"/>
+      <w:proofErr w:type="gramStart"/>
+      <w:r>
+        <w:rPr>
+          <w:rFonts w:ascii="Courier New" w:hAnsi="Courier New" w:cs="Courier New"/>
+          <w:color w:val="0000FF"/>
+          <w:kern w:val="0"/>
+          <w:sz w:val="20"/>
+          <w:szCs w:val="20"/>
+        </w:rPr>
+        <w:t>const</w:t>
+      </w:r>
+      <w:proofErr w:type="spellEnd"/>
+      <w:proofErr w:type="gramEnd"/>
+      <w:r>
+        <w:rPr>
+          <w:rFonts w:ascii="Courier New" w:hAnsi="Courier New" w:cs="Courier New"/>
+          <w:color w:val="000000"/>
+          <w:kern w:val="0"/>
+          <w:sz w:val="20"/>
+          <w:szCs w:val="20"/>
+        </w:rPr>
+        <w:t xml:space="preserve"> </w:t>
+      </w:r>
+      <w:r>
+        <w:rPr>
+          <w:rFonts w:ascii="Courier New" w:hAnsi="Courier New" w:cs="Courier New"/>
+          <w:color w:val="0000FF"/>
+          <w:kern w:val="0"/>
+          <w:sz w:val="20"/>
+          <w:szCs w:val="20"/>
+        </w:rPr>
+        <w:t>char</w:t>
+      </w:r>
+      <w:r>
+        <w:rPr>
+          <w:rFonts w:ascii="Courier New" w:hAnsi="Courier New" w:cs="Courier New"/>
+          <w:color w:val="000000"/>
+          <w:kern w:val="0"/>
+          <w:sz w:val="20"/>
+          <w:szCs w:val="20"/>
+        </w:rPr>
+        <w:t xml:space="preserve"> *</w:t>
+      </w:r>
+      <w:proofErr w:type="spellStart"/>
+      <w:r>
+        <w:rPr>
+          <w:rFonts w:ascii="Courier New" w:hAnsi="Courier New" w:cs="Courier New"/>
+          <w:color w:val="000000"/>
+          <w:kern w:val="0"/>
+          <w:sz w:val="20"/>
+          <w:szCs w:val="20"/>
+        </w:rPr>
+        <w:t>pstrEyeCascadePath</w:t>
+      </w:r>
+      <w:proofErr w:type="spellEnd"/>
+      <w:r>
+        <w:rPr>
+          <w:rFonts w:ascii="Courier New" w:hAnsi="Courier New" w:cs="Courier New"/>
+          <w:color w:val="000000"/>
+          <w:kern w:val="0"/>
+          <w:sz w:val="20"/>
+          <w:szCs w:val="20"/>
+        </w:rPr>
+        <w:t xml:space="preserve"> = </w:t>
+      </w:r>
+      <w:r>
+        <w:rPr>
+          <w:rFonts w:ascii="Courier New" w:hAnsi="Courier New" w:cs="Courier New"/>
+          <w:color w:val="A020F0"/>
+          <w:kern w:val="0"/>
+          <w:sz w:val="20"/>
+          <w:szCs w:val="20"/>
+        </w:rPr>
+        <w:t>"D:\\opencv\\sources\\data\\haarcascades\\haarcascade_eye.xml"</w:t>
+      </w:r>
+      <w:r>
+        <w:rPr>
+          <w:rFonts w:ascii="Courier New" w:hAnsi="Courier New" w:cs="Courier New"/>
+          <w:color w:val="000000"/>
+          <w:kern w:val="0"/>
+          <w:sz w:val="20"/>
+          <w:szCs w:val="20"/>
+        </w:rPr>
+        <w:t>;</w:t>
+      </w:r>
+    </w:p>
+    <w:p>
+      <w:pPr>
+        <w:autoSpaceDE w:val="0"/>
+        <w:autoSpaceDN w:val="0"/>
+        <w:adjustRightInd w:val="0"/>
+        <w:jc w:val="left"/>
+        <w:rPr>
+          <w:rFonts w:ascii="Courier New" w:hAnsi="Courier New" w:cs="Courier New"/>
+          <w:kern w:val="0"/>
+          <w:sz w:val="24"/>
+          <w:szCs w:val="24"/>
+        </w:rPr>
+      </w:pPr>
+      <w:proofErr w:type="spellStart"/>
+      <w:proofErr w:type="gramStart"/>
+      <w:r>
+        <w:rPr>
+          <w:rFonts w:ascii="Courier New" w:hAnsi="Courier New" w:cs="Courier New"/>
+          <w:color w:val="0000FF"/>
+          <w:kern w:val="0"/>
+          <w:sz w:val="20"/>
+          <w:szCs w:val="20"/>
+        </w:rPr>
+        <w:t>const</w:t>
+      </w:r>
+      <w:proofErr w:type="spellEnd"/>
+      <w:proofErr w:type="gramEnd"/>
+      <w:r>
+        <w:rPr>
+          <w:rFonts w:ascii="Courier New" w:hAnsi="Courier New" w:cs="Courier New"/>
+          <w:color w:val="000000"/>
+          <w:kern w:val="0"/>
+          <w:sz w:val="20"/>
+          <w:szCs w:val="20"/>
+        </w:rPr>
+        <w:t xml:space="preserve"> </w:t>
+      </w:r>
+      <w:r>
+        <w:rPr>
+          <w:rFonts w:ascii="Courier New" w:hAnsi="Courier New" w:cs="Courier New"/>
+          <w:color w:val="0000FF"/>
+          <w:kern w:val="0"/>
+          <w:sz w:val="20"/>
+          <w:szCs w:val="20"/>
+        </w:rPr>
+        <w:t>char</w:t>
+      </w:r>
+      <w:r>
+        <w:rPr>
+          <w:rFonts w:ascii="Courier New" w:hAnsi="Courier New" w:cs="Courier New"/>
+          <w:color w:val="000000"/>
+          <w:kern w:val="0"/>
+          <w:sz w:val="20"/>
+          <w:szCs w:val="20"/>
+        </w:rPr>
+        <w:t xml:space="preserve"> *</w:t>
+      </w:r>
+      <w:proofErr w:type="spellStart"/>
+      <w:r>
+        <w:rPr>
+          <w:rFonts w:ascii="Courier New" w:hAnsi="Courier New" w:cs="Courier New"/>
+          <w:color w:val="000000"/>
+          <w:kern w:val="0"/>
+          <w:sz w:val="20"/>
+          <w:szCs w:val="20"/>
+        </w:rPr>
+        <w:t>pstrProfileFaceCascadePath</w:t>
+      </w:r>
+      <w:proofErr w:type="spellEnd"/>
+      <w:r>
+        <w:rPr>
+          <w:rFonts w:ascii="Courier New" w:hAnsi="Courier New" w:cs="Courier New"/>
+          <w:color w:val="000000"/>
+          <w:kern w:val="0"/>
+          <w:sz w:val="20"/>
+          <w:szCs w:val="20"/>
+        </w:rPr>
+        <w:t xml:space="preserve"> = </w:t>
+      </w:r>
+      <w:r>
+        <w:rPr>
+          <w:rFonts w:ascii="Courier New" w:hAnsi="Courier New" w:cs="Courier New"/>
+          <w:color w:val="A020F0"/>
+          <w:kern w:val="0"/>
+          <w:sz w:val="20"/>
+          <w:szCs w:val="20"/>
+        </w:rPr>
+        <w:t>"D:\\opencv\\sources\\data\\haarcascades\\haarcascade_profileface.xml"</w:t>
+      </w:r>
+      <w:r>
+        <w:rPr>
+          <w:rFonts w:ascii="Courier New" w:hAnsi="Courier New" w:cs="Courier New"/>
+          <w:color w:val="000000"/>
+          <w:kern w:val="0"/>
+          <w:sz w:val="20"/>
+          <w:szCs w:val="20"/>
+        </w:rPr>
+        <w:t>;</w:t>
+      </w:r>
+    </w:p>
+    <w:p>
+      <w:pPr>
+        <w:autoSpaceDE w:val="0"/>
+        <w:autoSpaceDN w:val="0"/>
+        <w:adjustRightInd w:val="0"/>
+        <w:jc w:val="left"/>
+        <w:rPr>
+          <w:rFonts w:ascii="Courier New" w:hAnsi="Courier New" w:cs="Courier New"/>
+          <w:kern w:val="0"/>
+          <w:sz w:val="24"/>
+          <w:szCs w:val="24"/>
+        </w:rPr>
+      </w:pPr>
+      <w:proofErr w:type="spellStart"/>
+      <w:proofErr w:type="gramStart"/>
+      <w:r>
+        <w:rPr>
+          <w:rFonts w:ascii="Courier New" w:hAnsi="Courier New" w:cs="Courier New"/>
+          <w:color w:val="0000FF"/>
+          <w:kern w:val="0"/>
+          <w:sz w:val="20"/>
+          <w:szCs w:val="20"/>
+        </w:rPr>
+        <w:t>const</w:t>
+      </w:r>
+      <w:proofErr w:type="spellEnd"/>
+      <w:proofErr w:type="gramEnd"/>
+      <w:r>
+        <w:rPr>
+          <w:rFonts w:ascii="Courier New" w:hAnsi="Courier New" w:cs="Courier New"/>
+          <w:color w:val="000000"/>
+          <w:kern w:val="0"/>
+          <w:sz w:val="20"/>
+          <w:szCs w:val="20"/>
+        </w:rPr>
+        <w:t xml:space="preserve"> </w:t>
+      </w:r>
+      <w:r>
+        <w:rPr>
+          <w:rFonts w:ascii="Courier New" w:hAnsi="Courier New" w:cs="Courier New"/>
+          <w:color w:val="0000FF"/>
+          <w:kern w:val="0"/>
+          <w:sz w:val="20"/>
+          <w:szCs w:val="20"/>
+        </w:rPr>
+        <w:t>char</w:t>
+      </w:r>
+      <w:r>
+        <w:rPr>
+          <w:rFonts w:ascii="Courier New" w:hAnsi="Courier New" w:cs="Courier New"/>
+          <w:color w:val="000000"/>
+          <w:kern w:val="0"/>
+          <w:sz w:val="20"/>
+          <w:szCs w:val="20"/>
+        </w:rPr>
+        <w:t xml:space="preserve"> *</w:t>
+      </w:r>
+      <w:proofErr w:type="spellStart"/>
+      <w:r>
+        <w:rPr>
+          <w:rFonts w:ascii="Courier New" w:hAnsi="Courier New" w:cs="Courier New"/>
+          <w:color w:val="000000"/>
+          <w:kern w:val="0"/>
+          <w:sz w:val="20"/>
+          <w:szCs w:val="20"/>
+        </w:rPr>
+        <w:t>pstrMouthCascadePath</w:t>
+      </w:r>
+      <w:proofErr w:type="spellEnd"/>
+      <w:r>
+        <w:rPr>
+          <w:rFonts w:ascii="Courier New" w:hAnsi="Courier New" w:cs="Courier New"/>
+          <w:color w:val="000000"/>
+          <w:kern w:val="0"/>
+          <w:sz w:val="20"/>
+          <w:szCs w:val="20"/>
+        </w:rPr>
+        <w:t xml:space="preserve"> = </w:t>
+      </w:r>
+      <w:r>
+        <w:rPr>
+          <w:rFonts w:ascii="Courier New" w:hAnsi="Courier New" w:cs="Courier New"/>
+          <w:color w:val="A020F0"/>
+          <w:kern w:val="0"/>
+          <w:sz w:val="20"/>
+          <w:szCs w:val="20"/>
+        </w:rPr>
+        <w:t>"D:\\opencv\\sources\\data\\haarcascades\\haarcascade_mcs_mouth.xml"</w:t>
+      </w:r>
+      <w:r>
+        <w:rPr>
+          <w:rFonts w:ascii="Courier New" w:hAnsi="Courier New" w:cs="Courier New"/>
+          <w:color w:val="000000"/>
+          <w:kern w:val="0"/>
+          <w:sz w:val="20"/>
+          <w:szCs w:val="20"/>
+        </w:rPr>
+        <w:t>;</w:t>
+      </w:r>
+    </w:p>
+    <w:p>
+      <w:pPr>
+        <w:autoSpaceDE w:val="0"/>
+        <w:autoSpaceDN w:val="0"/>
+        <w:adjustRightInd w:val="0"/>
+        <w:jc w:val="left"/>
+        <w:rPr>
+          <w:rFonts w:ascii="Courier New" w:hAnsi="Courier New" w:cs="Courier New"/>
+          <w:kern w:val="0"/>
+          <w:sz w:val="24"/>
+          <w:szCs w:val="24"/>
+        </w:rPr>
+      </w:pPr>
+      <w:proofErr w:type="spellStart"/>
+      <w:proofErr w:type="gramStart"/>
+      <w:r>
+        <w:rPr>
+          <w:rFonts w:ascii="Courier New" w:hAnsi="Courier New" w:cs="Courier New"/>
+          <w:color w:val="0000FF"/>
+          <w:kern w:val="0"/>
+          <w:sz w:val="20"/>
+          <w:szCs w:val="20"/>
+        </w:rPr>
+        <w:t>const</w:t>
+      </w:r>
+      <w:proofErr w:type="spellEnd"/>
+      <w:proofErr w:type="gramEnd"/>
+      <w:r>
+        <w:rPr>
+          <w:rFonts w:ascii="Courier New" w:hAnsi="Courier New" w:cs="Courier New"/>
+          <w:color w:val="000000"/>
+          <w:kern w:val="0"/>
+          <w:sz w:val="20"/>
+          <w:szCs w:val="20"/>
+        </w:rPr>
+        <w:t xml:space="preserve"> </w:t>
+      </w:r>
+      <w:r>
+        <w:rPr>
+          <w:rFonts w:ascii="Courier New" w:hAnsi="Courier New" w:cs="Courier New"/>
+          <w:color w:val="0000FF"/>
+          <w:kern w:val="0"/>
+          <w:sz w:val="20"/>
+          <w:szCs w:val="20"/>
+        </w:rPr>
+        <w:t>char</w:t>
+      </w:r>
+      <w:r>
+        <w:rPr>
+          <w:rFonts w:ascii="Courier New" w:hAnsi="Courier New" w:cs="Courier New"/>
+          <w:color w:val="000000"/>
+          <w:kern w:val="0"/>
+          <w:sz w:val="20"/>
+          <w:szCs w:val="20"/>
+        </w:rPr>
+        <w:t xml:space="preserve"> *</w:t>
+      </w:r>
+      <w:proofErr w:type="spellStart"/>
+      <w:r>
+        <w:rPr>
+          <w:rFonts w:ascii="Courier New" w:hAnsi="Courier New" w:cs="Courier New"/>
+          <w:color w:val="000000"/>
+          <w:kern w:val="0"/>
+          <w:sz w:val="20"/>
+          <w:szCs w:val="20"/>
+        </w:rPr>
+        <w:t>pstrUpperBodyCascadePath</w:t>
+      </w:r>
+      <w:proofErr w:type="spellEnd"/>
+      <w:r>
+        <w:rPr>
+          <w:rFonts w:ascii="Courier New" w:hAnsi="Courier New" w:cs="Courier New"/>
+          <w:color w:val="000000"/>
+          <w:kern w:val="0"/>
+          <w:sz w:val="20"/>
+          <w:szCs w:val="20"/>
+        </w:rPr>
+        <w:t xml:space="preserve"> = </w:t>
+      </w:r>
+      <w:r>
+        <w:rPr>
+          <w:rFonts w:ascii="Courier New" w:hAnsi="Courier New" w:cs="Courier New"/>
+          <w:color w:val="A020F0"/>
+          <w:kern w:val="0"/>
+          <w:sz w:val="20"/>
+          <w:szCs w:val="20"/>
+        </w:rPr>
+        <w:t>"D:\\opencv\\sources\\data\\haarcascades\\haarcascade_upperbody.xml"</w:t>
+      </w:r>
+      <w:r>
+        <w:rPr>
+          <w:rFonts w:ascii="Courier New" w:hAnsi="Courier New" w:cs="Courier New"/>
+          <w:color w:val="000000"/>
+          <w:kern w:val="0"/>
+          <w:sz w:val="20"/>
+          <w:szCs w:val="20"/>
+        </w:rPr>
+        <w:t>;</w:t>
+      </w:r>
+    </w:p>
+    <w:p>
+      <w:pPr>
+        <w:autoSpaceDE w:val="0"/>
+        <w:autoSpaceDN w:val="0"/>
+        <w:adjustRightInd w:val="0"/>
+        <w:jc w:val="left"/>
+        <w:rPr>
+          <w:rFonts w:ascii="Courier New" w:hAnsi="Courier New" w:cs="Courier New"/>
+          <w:kern w:val="0"/>
+          <w:sz w:val="24"/>
+          <w:szCs w:val="24"/>
+        </w:rPr>
+      </w:pPr>
+      <w:proofErr w:type="spellStart"/>
+      <w:proofErr w:type="gramStart"/>
+      <w:r>
+        <w:rPr>
+          <w:rFonts w:ascii="Courier New" w:hAnsi="Courier New" w:cs="Courier New"/>
+          <w:color w:val="0000FF"/>
+          <w:kern w:val="0"/>
+          <w:sz w:val="20"/>
+          <w:szCs w:val="20"/>
+        </w:rPr>
+        <w:t>const</w:t>
+      </w:r>
+      <w:proofErr w:type="spellEnd"/>
+      <w:proofErr w:type="gramEnd"/>
+      <w:r>
+        <w:rPr>
+          <w:rFonts w:ascii="Courier New" w:hAnsi="Courier New" w:cs="Courier New"/>
+          <w:color w:val="000000"/>
+          <w:kern w:val="0"/>
+          <w:sz w:val="20"/>
+          <w:szCs w:val="20"/>
+        </w:rPr>
+        <w:t xml:space="preserve"> </w:t>
+      </w:r>
+      <w:r>
+        <w:rPr>
+          <w:rFonts w:ascii="Courier New" w:hAnsi="Courier New" w:cs="Courier New"/>
+          <w:color w:val="0000FF"/>
+          <w:kern w:val="0"/>
+          <w:sz w:val="20"/>
+          <w:szCs w:val="20"/>
+        </w:rPr>
+        <w:t>char</w:t>
+      </w:r>
+      <w:r>
+        <w:rPr>
+          <w:rFonts w:ascii="Courier New" w:hAnsi="Courier New" w:cs="Courier New"/>
+          <w:color w:val="000000"/>
+          <w:kern w:val="0"/>
+          <w:sz w:val="20"/>
+          <w:szCs w:val="20"/>
+        </w:rPr>
+        <w:t xml:space="preserve"> *</w:t>
+      </w:r>
+      <w:proofErr w:type="spellStart"/>
+      <w:r>
+        <w:rPr>
+          <w:rFonts w:ascii="Courier New" w:hAnsi="Courier New" w:cs="Courier New"/>
+          <w:color w:val="000000"/>
+          <w:kern w:val="0"/>
+          <w:sz w:val="20"/>
+          <w:szCs w:val="20"/>
+        </w:rPr>
+        <w:t>pstrFrontFaceCascadePath</w:t>
+      </w:r>
+      <w:proofErr w:type="spellEnd"/>
+      <w:r>
+        <w:rPr>
+          <w:rFonts w:ascii="Courier New" w:hAnsi="Courier New" w:cs="Courier New"/>
+          <w:color w:val="000000"/>
+          <w:kern w:val="0"/>
+          <w:sz w:val="20"/>
+          <w:szCs w:val="20"/>
+        </w:rPr>
+        <w:t xml:space="preserve"> = </w:t>
+      </w:r>
+      <w:r>
+        <w:rPr>
+          <w:rFonts w:ascii="Courier New" w:hAnsi="Courier New" w:cs="Courier New"/>
+          <w:color w:val="A020F0"/>
+          <w:kern w:val="0"/>
+          <w:sz w:val="20"/>
+          <w:szCs w:val="20"/>
+        </w:rPr>
+        <w:t>"D:\\opencv\\sources\\data\\haarcascades\\haarcascade_frontalface_alt_tree.xml"</w:t>
+      </w:r>
+      <w:r>
+        <w:rPr>
+          <w:rFonts w:ascii="Courier New" w:hAnsi="Courier New" w:cs="Courier New"/>
+          <w:color w:val="000000"/>
+          <w:kern w:val="0"/>
+          <w:sz w:val="20"/>
+          <w:szCs w:val="20"/>
+        </w:rPr>
+        <w:t>;</w:t>
+      </w:r>
+    </w:p>
+    <w:p>
+      <w:pPr>
         <w:pStyle w:val="4"/>
       </w:pPr>
       <w:proofErr w:type="spellStart"/>
@@ -8073,6 +8608,7 @@
         <w:rPr>
           <w:rFonts w:hint="eastAsia"/>
         </w:rPr>
+        <w:lastRenderedPageBreak/>
         <w:t>dispDataArea.m</w:t>
       </w:r>
       <w:proofErr w:type="spellEnd"/>

</xml_diff>